<commit_message>
Finalizado a esquematização dos jsons da documentação da API e iniciado a documentação no Swagger
</commit_message>
<xml_diff>
--- a/docs/rf.docx
+++ b/docs/rf.docx
@@ -1717,7 +1717,23 @@
                       <w:b/>
                       <w:color w:val="FF0000"/>
                     </w:rPr>
-                    <w:t>este campo terá o limite de 250 caracteres e não poderá ser vazio</w:t>
+                    <w:t xml:space="preserve">este campo terá </w:t>
+                  </w:r>
+                  <w:r>
+                    <w:rPr>
+                      <w:rFonts w:ascii="Verdana" w:hAnsi="Verdana"/>
+                      <w:b/>
+                      <w:color w:val="FF0000"/>
+                    </w:rPr>
+                    <w:t xml:space="preserve">um arquivo png/jpeg </w:t>
+                  </w:r>
+                  <w:r>
+                    <w:rPr>
+                      <w:rFonts w:ascii="Verdana" w:hAnsi="Verdana"/>
+                      <w:b/>
+                      <w:color w:val="FF0000"/>
+                    </w:rPr>
+                    <w:t>e não poderá ser vazio</w:t>
                   </w:r>
                 </w:p>
               </w:tc>
@@ -4679,7 +4695,19 @@
                     <w:rPr>
                       <w:rFonts w:ascii="Verdana" w:hAnsi="Verdana"/>
                     </w:rPr>
-                    <w:t>para Cancelar</w:t>
+                    <w:t>para</w:t>
+                  </w:r>
+                  <w:r>
+                    <w:rPr>
+                      <w:rFonts w:ascii="Verdana" w:hAnsi="Verdana"/>
+                    </w:rPr>
+                    <w:t xml:space="preserve"> </w:t>
+                  </w:r>
+                  <w:r>
+                    <w:rPr>
+                      <w:rFonts w:ascii="Verdana" w:hAnsi="Verdana"/>
+                    </w:rPr>
+                    <w:t>Cancelar</w:t>
                   </w:r>
                   <w:proofErr w:type="gramEnd"/>
                 </w:p>
@@ -7048,7 +7076,7 @@
             </w:tblPr>
             <w:tblGrid>
               <w:gridCol w:w="1363"/>
-              <w:gridCol w:w="1597"/>
+              <w:gridCol w:w="2238"/>
               <w:gridCol w:w="6801"/>
             </w:tblGrid>
             <w:tr>
@@ -8017,6 +8045,12 @@
                       <w:rFonts w:ascii="Verdana" w:hAnsi="Verdana"/>
                     </w:rPr>
                     <w:t>Campo para data de nascimento</w:t>
+                  </w:r>
+                  <w:r>
+                    <w:rPr>
+                      <w:rFonts w:ascii="Verdana" w:hAnsi="Verdana"/>
+                    </w:rPr>
+                    <w:t>/data de fundação</w:t>
                   </w:r>
                 </w:p>
               </w:tc>
@@ -9934,6 +9968,70 @@
                 </w:p>
               </w:tc>
             </w:tr>
+            <w:tr>
+              <w:tc>
+                <w:tcPr>
+                  <w:cnfStyle w:val="001000000000" w:firstRow="0" w:lastRow="0" w:firstColumn="1" w:lastColumn="0" w:oddVBand="0" w:evenVBand="0" w:oddHBand="0" w:evenHBand="0" w:firstRowFirstColumn="0" w:firstRowLastColumn="0" w:lastRowFirstColumn="0" w:lastRowLastColumn="0"/>
+                  <w:tcW w:w="1363" w:type="dxa"/>
+                </w:tcPr>
+                <w:p>
+                  <w:pPr>
+                    <w:framePr w:hSpace="141" w:wrap="around" w:hAnchor="margin" w:xAlign="center" w:y="548"/>
+                    <w:rPr>
+                      <w:rFonts w:ascii="Verdana" w:hAnsi="Verdana"/>
+                    </w:rPr>
+                  </w:pPr>
+                  <w:r>
+                    <w:rPr>
+                      <w:rFonts w:ascii="Verdana" w:hAnsi="Verdana"/>
+                    </w:rPr>
+                    <w:t>RF 066</w:t>
+                  </w:r>
+                </w:p>
+              </w:tc>
+              <w:tc>
+                <w:tcPr>
+                  <w:tcW w:w="1876" w:type="dxa"/>
+                </w:tcPr>
+                <w:p>
+                  <w:pPr>
+                    <w:framePr w:hSpace="141" w:wrap="around" w:hAnchor="margin" w:xAlign="center" w:y="548"/>
+                    <w:cnfStyle w:val="000000000000" w:firstRow="0" w:lastRow="0" w:firstColumn="0" w:lastColumn="0" w:oddVBand="0" w:evenVBand="0" w:oddHBand="0" w:evenHBand="0" w:firstRowFirstColumn="0" w:firstRowLastColumn="0" w:lastRowFirstColumn="0" w:lastRowLastColumn="0"/>
+                    <w:rPr>
+                      <w:rFonts w:ascii="Verdana" w:hAnsi="Verdana"/>
+                    </w:rPr>
+                  </w:pPr>
+                  <w:r>
+                    <w:rPr>
+                      <w:rFonts w:ascii="Verdana" w:hAnsi="Verdana"/>
+                    </w:rPr>
+                    <w:t>Botão Criar Evento</w:t>
+                  </w:r>
+                </w:p>
+              </w:tc>
+              <w:tc>
+                <w:tcPr>
+                  <w:tcW w:w="7538" w:type="dxa"/>
+                </w:tcPr>
+                <w:p>
+                  <w:pPr>
+                    <w:framePr w:hSpace="141" w:wrap="around" w:hAnchor="margin" w:xAlign="center" w:y="548"/>
+                    <w:cnfStyle w:val="000000000000" w:firstRow="0" w:lastRow="0" w:firstColumn="0" w:lastColumn="0" w:oddVBand="0" w:evenVBand="0" w:oddHBand="0" w:evenHBand="0" w:firstRowFirstColumn="0" w:firstRowLastColumn="0" w:lastRowFirstColumn="0" w:lastRowLastColumn="0"/>
+                    <w:rPr>
+                      <w:rFonts w:ascii="Verdana" w:hAnsi="Verdana"/>
+                    </w:rPr>
+                  </w:pPr>
+                  <w:r>
+                    <w:rPr>
+                      <w:rFonts w:ascii="Verdana" w:hAnsi="Verdana"/>
+                    </w:rPr>
+                    <w:t>Este botão leva o cliente ao formulário de criação de evento, onde ele poderá criar um novo evento.</w:t>
+                  </w:r>
+                  <w:bookmarkStart w:id="0" w:name="_GoBack"/>
+                  <w:bookmarkEnd w:id="0"/>
+                </w:p>
+              </w:tc>
+            </w:tr>
           </w:tbl>
           <w:p>
             <w:pPr>
@@ -10375,7 +10473,14 @@
                     <w:rPr>
                       <w:rFonts w:ascii="Verdana" w:hAnsi="Verdana"/>
                     </w:rPr>
-                    <w:t xml:space="preserve">Ao clicado permite a alteração dos dados pessoais, essa alteração não acontece quando, o cliente da F5 na página, quando ele fecha a página, quando ele vai a outra página do site, </w:t>
+                    <w:t xml:space="preserve">Ao clicado permite a alteração dos dados pessoais, essa alteração não acontece quando, o cliente da F5 na página, </w:t>
+                  </w:r>
+                  <w:r>
+                    <w:rPr>
+                      <w:rFonts w:ascii="Verdana" w:hAnsi="Verdana"/>
+                    </w:rPr>
+                    <w:lastRenderedPageBreak/>
+                    <w:t xml:space="preserve">quando ele fecha a página, quando ele vai a outra página do site, </w:t>
                   </w:r>
                   <w:r>
                     <w:rPr>
@@ -10383,16 +10488,7 @@
                       <w:b/>
                       <w:color w:val="FF0000"/>
                     </w:rPr>
-                    <w:t xml:space="preserve">para impedir isso, deve haver um modal </w:t>
-                  </w:r>
-                  <w:r>
-                    <w:rPr>
-                      <w:rFonts w:ascii="Verdana" w:hAnsi="Verdana"/>
-                      <w:b/>
-                      <w:color w:val="FF0000"/>
-                    </w:rPr>
-                    <w:lastRenderedPageBreak/>
-                    <w:t>perguntando se o cliente realmente deseja sair da edição.</w:t>
+                    <w:t>para impedir isso, deve haver um modal perguntando se o cliente realmente deseja sair da edição.</w:t>
                   </w:r>
                 </w:p>
               </w:tc>
@@ -11858,8 +11954,6 @@
                     </w:rPr>
                     <w:t>8</w:t>
                   </w:r>
-                  <w:bookmarkStart w:id="0" w:name="_GoBack"/>
-                  <w:bookmarkEnd w:id="0"/>
                 </w:p>
               </w:tc>
               <w:tc>
@@ -12643,7 +12737,7 @@
         <v:path o:extrusionok="f" gradientshapeok="t" o:connecttype="rect"/>
         <o:lock v:ext="edit" aspectratio="t"/>
       </v:shapetype>
-      <v:shape id="_x0000_i1027" type="#_x0000_t75" style="width:10.65pt;height:10.65pt" o:bullet="t">
+      <v:shape id="_x0000_i1033" type="#_x0000_t75" style="width:10.5pt;height:10.5pt" o:bullet="t">
         <v:imagedata r:id="rId1" o:title="msoFCA2"/>
       </v:shape>
     </w:pict>
@@ -16237,7 +16331,7 @@
 </file>
 
 <file path=customXml/itemProps1.xml><?xml version="1.0" encoding="utf-8"?>
-<ds:datastoreItem xmlns:ds="http://schemas.openxmlformats.org/officeDocument/2006/customXml" ds:itemID="{FDE9A341-5D1E-489C-908C-0EF6A87EF229}">
+<ds:datastoreItem xmlns:ds="http://schemas.openxmlformats.org/officeDocument/2006/customXml" ds:itemID="{E0D65C17-F13E-44E0-9C9F-E0AFFD842813}">
   <ds:schemaRefs>
     <ds:schemaRef ds:uri="http://schemas.openxmlformats.org/officeDocument/2006/bibliography"/>
   </ds:schemaRefs>

</xml_diff>